<commit_message>
Update 6/11 app mobile code
</commit_message>
<xml_diff>
--- a/Đánh giá kết quả khảo sát và Nghiên cứu thị trường dự án Give & Take.docx
+++ b/Đánh giá kết quả khảo sát và Nghiên cứu thị trường dự án Give & Take.docx
@@ -122,21 +122,7 @@
           <w:rFonts w:hint="default" w:ascii="Times New Roman" w:hAnsi="Times New Roman" w:cs="Times New Roman"/>
           <w:rtl w:val="0"/>
         </w:rPr>
-        <w:t>Câu hỏi: “</w:t>
-      </w:r>
-      <w:r>
-        <w:rPr>
-          <w:rFonts w:hint="default" w:ascii="Times New Roman" w:hAnsi="Times New Roman" w:cs="Times New Roman"/>
-          <w:rtl w:val="0"/>
-        </w:rPr>
-        <w:t>Bạn thuộc nhóm đối tượng nào sau đây?</w:t>
-      </w:r>
-      <w:r>
-        <w:rPr>
-          <w:rFonts w:hint="default" w:ascii="Times New Roman" w:hAnsi="Times New Roman" w:cs="Times New Roman"/>
-          <w:rtl w:val="0"/>
-        </w:rPr>
-        <w:t>”</w:t>
+        <w:t>Câu hỏi: “Bạn thuộc nhóm đối tượng nào sau đây?”</w:t>
       </w:r>
     </w:p>
     <w:p>
@@ -201,6 +187,8 @@
           </wp:inline>
         </w:drawing>
       </w:r>
+      <w:bookmarkStart w:id="10" w:name="_GoBack"/>
+      <w:bookmarkEnd w:id="10"/>
     </w:p>
     <w:p>
       <w:pPr>
@@ -219,26 +207,13 @@
           <w:rFonts w:hint="default" w:ascii="Times New Roman" w:hAnsi="Times New Roman" w:cs="Times New Roman"/>
           <w:rtl w:val="0"/>
         </w:rPr>
-        <w:t>Câu hỏi: “</w:t>
-      </w:r>
-      <w:r>
-        <w:rPr>
-          <w:rFonts w:hint="default" w:ascii="Times New Roman" w:hAnsi="Times New Roman" w:cs="Times New Roman"/>
-          <w:rtl w:val="0"/>
-        </w:rPr>
-        <w:t>Độ tuổi của bạn là bao nhiêu?</w:t>
-      </w:r>
-      <w:r>
-        <w:rPr>
-          <w:rFonts w:hint="default" w:ascii="Times New Roman" w:hAnsi="Times New Roman" w:cs="Times New Roman"/>
-          <w:rtl w:val="0"/>
-        </w:rPr>
-        <w:t>”</w:t>
-      </w:r>
-    </w:p>
-    <w:p>
-      <w:pPr>
-        <w:numPr>
+        <w:t>Câu hỏi: “Độ tuổi của bạn là bao nhiêu?”</w:t>
+      </w:r>
+    </w:p>
+    <w:p>
+      <w:pPr>
+        <w:numPr>
+          <w:ilvl w:val="0"/>
           <w:numId w:val="0"/>
         </w:numPr>
         <w:spacing w:before="240" w:after="0" w:afterAutospacing="0" w:line="360" w:lineRule="auto"/>
@@ -319,26 +294,13 @@
           <w:rFonts w:hint="default" w:ascii="Times New Roman" w:hAnsi="Times New Roman" w:cs="Times New Roman"/>
           <w:rtl w:val="0"/>
         </w:rPr>
-        <w:t>Câu hỏi: “</w:t>
-      </w:r>
-      <w:r>
-        <w:rPr>
-          <w:rFonts w:hint="default" w:ascii="Times New Roman" w:hAnsi="Times New Roman" w:cs="Times New Roman"/>
-          <w:rtl w:val="0"/>
-        </w:rPr>
-        <w:t>Bạn có thường xuyên có đồ cũ (quần áo, sách, đồ gia dụng nhỏ,…) không?</w:t>
-      </w:r>
-      <w:r>
-        <w:rPr>
-          <w:rFonts w:hint="default" w:ascii="Times New Roman" w:hAnsi="Times New Roman" w:cs="Times New Roman"/>
-          <w:rtl w:val="0"/>
-        </w:rPr>
-        <w:t>”</w:t>
-      </w:r>
-    </w:p>
-    <w:p>
-      <w:pPr>
-        <w:numPr>
+        <w:t>Câu hỏi: “Bạn có thường xuyên có đồ cũ (quần áo, sách, đồ gia dụng nhỏ,…) không?”</w:t>
+      </w:r>
+    </w:p>
+    <w:p>
+      <w:pPr>
+        <w:numPr>
+          <w:ilvl w:val="0"/>
           <w:numId w:val="0"/>
         </w:numPr>
         <w:spacing w:before="240" w:after="0" w:afterAutospacing="0" w:line="360" w:lineRule="auto"/>
@@ -419,26 +381,13 @@
           <w:rFonts w:hint="default" w:ascii="Times New Roman" w:hAnsi="Times New Roman" w:cs="Times New Roman"/>
           <w:rtl w:val="0"/>
         </w:rPr>
-        <w:t>Câu hỏi: “</w:t>
-      </w:r>
-      <w:r>
-        <w:rPr>
-          <w:rFonts w:hint="default" w:ascii="Times New Roman" w:hAnsi="Times New Roman" w:cs="Times New Roman"/>
-          <w:rtl w:val="0"/>
-        </w:rPr>
-        <w:t>Tần suất xử lý đồ cũ của bạn:</w:t>
-      </w:r>
-      <w:r>
-        <w:rPr>
-          <w:rFonts w:hint="default" w:ascii="Times New Roman" w:hAnsi="Times New Roman" w:cs="Times New Roman"/>
-          <w:rtl w:val="0"/>
-        </w:rPr>
-        <w:t>”</w:t>
-      </w:r>
-    </w:p>
-    <w:p>
-      <w:pPr>
-        <w:numPr>
+        <w:t>Câu hỏi: “Tần suất xử lý đồ cũ của bạn:”</w:t>
+      </w:r>
+    </w:p>
+    <w:p>
+      <w:pPr>
+        <w:numPr>
+          <w:ilvl w:val="0"/>
           <w:numId w:val="0"/>
         </w:numPr>
         <w:spacing w:before="240" w:after="0" w:afterAutospacing="0" w:line="360" w:lineRule="auto"/>
@@ -519,26 +468,13 @@
           <w:rFonts w:hint="default" w:ascii="Times New Roman" w:hAnsi="Times New Roman" w:cs="Times New Roman"/>
           <w:rtl w:val="0"/>
         </w:rPr>
-        <w:t>Câu hỏi: “</w:t>
-      </w:r>
-      <w:r>
-        <w:rPr>
-          <w:rFonts w:hint="default" w:ascii="Times New Roman" w:hAnsi="Times New Roman" w:cs="Times New Roman"/>
-          <w:rtl w:val="0"/>
-        </w:rPr>
-        <w:t>Bạn có những món đồ cũ không còn nhu cầu sử dụng trong nhà không?</w:t>
-      </w:r>
-      <w:r>
-        <w:rPr>
-          <w:rFonts w:hint="default" w:ascii="Times New Roman" w:hAnsi="Times New Roman" w:cs="Times New Roman"/>
-          <w:rtl w:val="0"/>
-        </w:rPr>
-        <w:t>”</w:t>
-      </w:r>
-    </w:p>
-    <w:p>
-      <w:pPr>
-        <w:numPr>
+        <w:t>Câu hỏi: “Bạn có những món đồ cũ không còn nhu cầu sử dụng trong nhà không?”</w:t>
+      </w:r>
+    </w:p>
+    <w:p>
+      <w:pPr>
+        <w:numPr>
+          <w:ilvl w:val="0"/>
           <w:numId w:val="0"/>
         </w:numPr>
         <w:spacing w:before="240" w:after="0" w:afterAutospacing="0" w:line="360" w:lineRule="auto"/>
@@ -619,26 +555,13 @@
           <w:rFonts w:hint="default" w:ascii="Times New Roman" w:hAnsi="Times New Roman" w:cs="Times New Roman"/>
           <w:rtl w:val="0"/>
         </w:rPr>
-        <w:t>Câu hỏi: “</w:t>
-      </w:r>
-      <w:r>
-        <w:rPr>
-          <w:rFonts w:hint="default" w:ascii="Times New Roman" w:hAnsi="Times New Roman" w:cs="Times New Roman"/>
-          <w:rtl w:val="0"/>
-        </w:rPr>
-        <w:t>Khi có đồ cũ, bạn thường xử lý như thế nào?</w:t>
-      </w:r>
-      <w:r>
-        <w:rPr>
-          <w:rFonts w:hint="default" w:ascii="Times New Roman" w:hAnsi="Times New Roman" w:cs="Times New Roman"/>
-          <w:rtl w:val="0"/>
-        </w:rPr>
-        <w:t>”</w:t>
-      </w:r>
-    </w:p>
-    <w:p>
-      <w:pPr>
-        <w:numPr>
+        <w:t>Câu hỏi: “Khi có đồ cũ, bạn thường xử lý như thế nào?”</w:t>
+      </w:r>
+    </w:p>
+    <w:p>
+      <w:pPr>
+        <w:numPr>
+          <w:ilvl w:val="0"/>
           <w:numId w:val="0"/>
         </w:numPr>
         <w:spacing w:before="240" w:after="0" w:afterAutospacing="0" w:line="360" w:lineRule="auto"/>
@@ -715,26 +638,13 @@
           <w:rFonts w:hint="default" w:ascii="Times New Roman" w:hAnsi="Times New Roman" w:cs="Times New Roman"/>
           <w:rtl w:val="0"/>
         </w:rPr>
-        <w:t>Câu hỏi: “</w:t>
-      </w:r>
-      <w:r>
-        <w:rPr>
-          <w:rFonts w:hint="default" w:ascii="Times New Roman" w:hAnsi="Times New Roman" w:cs="Times New Roman"/>
-          <w:rtl w:val="0"/>
-        </w:rPr>
-        <w:t>Bạn đã từng cho đi hoặc trao đổi đồ cũ chưa?</w:t>
-      </w:r>
-      <w:r>
-        <w:rPr>
-          <w:rFonts w:hint="default" w:ascii="Times New Roman" w:hAnsi="Times New Roman" w:cs="Times New Roman"/>
-          <w:rtl w:val="0"/>
-        </w:rPr>
-        <w:t>”</w:t>
-      </w:r>
-    </w:p>
-    <w:p>
-      <w:pPr>
-        <w:numPr>
+        <w:t>Câu hỏi: “Bạn đã từng cho đi hoặc trao đổi đồ cũ chưa?”</w:t>
+      </w:r>
+    </w:p>
+    <w:p>
+      <w:pPr>
+        <w:numPr>
+          <w:ilvl w:val="0"/>
           <w:numId w:val="0"/>
         </w:numPr>
         <w:spacing w:before="240" w:after="0" w:afterAutospacing="0" w:line="360" w:lineRule="auto"/>
@@ -815,26 +725,13 @@
           <w:rFonts w:hint="default" w:ascii="Times New Roman" w:hAnsi="Times New Roman" w:cs="Times New Roman"/>
           <w:rtl w:val="0"/>
         </w:rPr>
-        <w:t>Câu hỏi: “</w:t>
-      </w:r>
-      <w:r>
-        <w:rPr>
-          <w:rFonts w:hint="default" w:ascii="Times New Roman" w:hAnsi="Times New Roman" w:cs="Times New Roman"/>
-          <w:rtl w:val="0"/>
-        </w:rPr>
-        <w:t>Nếu đã từng (cho đi/trao đổi), bạn đánh giá thế nào về mức độ hài lòng của bản thân đối với toàn bộ trải nghiệm đó?</w:t>
-      </w:r>
-      <w:r>
-        <w:rPr>
-          <w:rFonts w:hint="default" w:ascii="Times New Roman" w:hAnsi="Times New Roman" w:cs="Times New Roman"/>
-          <w:rtl w:val="0"/>
-        </w:rPr>
-        <w:t>”</w:t>
-      </w:r>
-    </w:p>
-    <w:p>
-      <w:pPr>
-        <w:numPr>
+        <w:t>Câu hỏi: “Nếu đã từng (cho đi/trao đổi), bạn đánh giá thế nào về mức độ hài lòng của bản thân đối với toàn bộ trải nghiệm đó?”</w:t>
+      </w:r>
+    </w:p>
+    <w:p>
+      <w:pPr>
+        <w:numPr>
+          <w:ilvl w:val="0"/>
           <w:numId w:val="0"/>
         </w:numPr>
         <w:spacing w:before="240" w:after="0" w:afterAutospacing="0" w:line="360" w:lineRule="auto"/>
@@ -915,26 +812,13 @@
           <w:rFonts w:hint="default" w:ascii="Times New Roman" w:hAnsi="Times New Roman" w:cs="Times New Roman"/>
           <w:rtl w:val="0"/>
         </w:rPr>
-        <w:t>Câu hỏi: “</w:t>
-      </w:r>
-      <w:r>
-        <w:rPr>
-          <w:rFonts w:hint="default" w:ascii="Times New Roman" w:hAnsi="Times New Roman" w:cs="Times New Roman"/>
-          <w:rtl w:val="0"/>
-        </w:rPr>
-        <w:t>Khi muốn cho/tặng đồ cũ, bạn gặp khó khăn gì nhất?</w:t>
-      </w:r>
-      <w:r>
-        <w:rPr>
-          <w:rFonts w:hint="default" w:ascii="Times New Roman" w:hAnsi="Times New Roman" w:cs="Times New Roman"/>
-          <w:rtl w:val="0"/>
-        </w:rPr>
-        <w:t>”</w:t>
-      </w:r>
-    </w:p>
-    <w:p>
-      <w:pPr>
-        <w:numPr>
+        <w:t>Câu hỏi: “Khi muốn cho/tặng đồ cũ, bạn gặp khó khăn gì nhất?”</w:t>
+      </w:r>
+    </w:p>
+    <w:p>
+      <w:pPr>
+        <w:numPr>
+          <w:ilvl w:val="0"/>
           <w:numId w:val="0"/>
         </w:numPr>
         <w:spacing w:before="240" w:after="0" w:afterAutospacing="0" w:line="360" w:lineRule="auto"/>
@@ -1015,26 +899,13 @@
           <w:rFonts w:hint="default" w:ascii="Times New Roman" w:hAnsi="Times New Roman" w:cs="Times New Roman"/>
           <w:rtl w:val="0"/>
         </w:rPr>
-        <w:t>Câu hỏi: “</w:t>
-      </w:r>
-      <w:r>
-        <w:rPr>
-          <w:rFonts w:hint="default" w:ascii="Times New Roman" w:hAnsi="Times New Roman" w:cs="Times New Roman"/>
-          <w:rtl w:val="0"/>
-        </w:rPr>
-        <w:t>Bạn có quan tâm tìm đồ cũ để sử dụng thay vì mua mới không?</w:t>
-      </w:r>
-      <w:r>
-        <w:rPr>
-          <w:rFonts w:hint="default" w:ascii="Times New Roman" w:hAnsi="Times New Roman" w:cs="Times New Roman"/>
-          <w:rtl w:val="0"/>
-        </w:rPr>
-        <w:t>”</w:t>
-      </w:r>
-    </w:p>
-    <w:p>
-      <w:pPr>
-        <w:numPr>
+        <w:t>Câu hỏi: “Bạn có quan tâm tìm đồ cũ để sử dụng thay vì mua mới không?”</w:t>
+      </w:r>
+    </w:p>
+    <w:p>
+      <w:pPr>
+        <w:numPr>
+          <w:ilvl w:val="0"/>
           <w:numId w:val="0"/>
         </w:numPr>
         <w:spacing w:before="240" w:after="0" w:afterAutospacing="0" w:line="360" w:lineRule="auto"/>
@@ -1115,26 +986,13 @@
           <w:rFonts w:hint="default" w:ascii="Times New Roman" w:hAnsi="Times New Roman" w:cs="Times New Roman"/>
           <w:rtl w:val="0"/>
         </w:rPr>
-        <w:t>Câu hỏi: “</w:t>
-      </w:r>
-      <w:r>
-        <w:rPr>
-          <w:rFonts w:hint="default" w:ascii="Times New Roman" w:hAnsi="Times New Roman" w:cs="Times New Roman"/>
-          <w:rtl w:val="0"/>
-        </w:rPr>
-        <w:t>Bạn quan tâm nhất đến loại đồ cũ nào?</w:t>
-      </w:r>
-      <w:r>
-        <w:rPr>
-          <w:rFonts w:hint="default" w:ascii="Times New Roman" w:hAnsi="Times New Roman" w:cs="Times New Roman"/>
-          <w:rtl w:val="0"/>
-        </w:rPr>
-        <w:t>”</w:t>
-      </w:r>
-    </w:p>
-    <w:p>
-      <w:pPr>
-        <w:numPr>
+        <w:t>Câu hỏi: “Bạn quan tâm nhất đến loại đồ cũ nào?”</w:t>
+      </w:r>
+    </w:p>
+    <w:p>
+      <w:pPr>
+        <w:numPr>
+          <w:ilvl w:val="0"/>
           <w:numId w:val="0"/>
         </w:numPr>
         <w:spacing w:before="240" w:after="0" w:afterAutospacing="0" w:line="360" w:lineRule="auto"/>
@@ -1215,26 +1073,13 @@
           <w:rFonts w:hint="default" w:ascii="Times New Roman" w:hAnsi="Times New Roman" w:cs="Times New Roman"/>
           <w:rtl w:val="0"/>
         </w:rPr>
-        <w:t>Câu hỏi: “</w:t>
-      </w:r>
-      <w:r>
-        <w:rPr>
-          <w:rFonts w:hint="default" w:ascii="Times New Roman" w:hAnsi="Times New Roman" w:cs="Times New Roman"/>
-          <w:rtl w:val="0"/>
-        </w:rPr>
-        <w:t>Mức độ quan tâm của bạn đến việc bảo vệ môi trường qua việc tái sử dụng đồ cũ?</w:t>
-      </w:r>
-      <w:r>
-        <w:rPr>
-          <w:rFonts w:hint="default" w:ascii="Times New Roman" w:hAnsi="Times New Roman" w:cs="Times New Roman"/>
-          <w:rtl w:val="0"/>
-        </w:rPr>
-        <w:t>”</w:t>
-      </w:r>
-    </w:p>
-    <w:p>
-      <w:pPr>
-        <w:numPr>
+        <w:t>Câu hỏi: “Mức độ quan tâm của bạn đến việc bảo vệ môi trường qua việc tái sử dụng đồ cũ?”</w:t>
+      </w:r>
+    </w:p>
+    <w:p>
+      <w:pPr>
+        <w:numPr>
+          <w:ilvl w:val="0"/>
           <w:numId w:val="0"/>
         </w:numPr>
         <w:spacing w:before="240" w:after="0" w:afterAutospacing="0" w:line="360" w:lineRule="auto"/>
@@ -1315,21 +1160,7 @@
           <w:rFonts w:hint="default" w:ascii="Times New Roman" w:hAnsi="Times New Roman" w:cs="Times New Roman"/>
           <w:rtl w:val="0"/>
         </w:rPr>
-        <w:t>Câu hỏi: “</w:t>
-      </w:r>
-      <w:r>
-        <w:rPr>
-          <w:rFonts w:hint="default" w:ascii="Times New Roman" w:hAnsi="Times New Roman" w:cs="Times New Roman"/>
-          <w:rtl w:val="0"/>
-        </w:rPr>
-        <w:t>Bạn thường tham gia cộng đồng nào nhất (trường học, khu trọ, mạng xã hội, ...) để trao đổi đồ đạc?</w:t>
-      </w:r>
-      <w:r>
-        <w:rPr>
-          <w:rFonts w:hint="default" w:ascii="Times New Roman" w:hAnsi="Times New Roman" w:cs="Times New Roman"/>
-          <w:rtl w:val="0"/>
-        </w:rPr>
-        <w:t>”</w:t>
+        <w:t>Câu hỏi: “Bạn thường tham gia cộng đồng nào nhất (trường học, khu trọ, mạng xã hội, ...) để trao đổi đồ đạc?”</w:t>
       </w:r>
     </w:p>
     <w:p>
@@ -1371,26 +1202,13 @@
           <w:rFonts w:hint="default" w:ascii="Times New Roman" w:hAnsi="Times New Roman" w:cs="Times New Roman"/>
           <w:rtl w:val="0"/>
         </w:rPr>
-        <w:t>Câu hỏi: “</w:t>
-      </w:r>
-      <w:r>
-        <w:rPr>
-          <w:rFonts w:hint="default" w:ascii="Times New Roman" w:hAnsi="Times New Roman" w:cs="Times New Roman"/>
-          <w:rtl w:val="0"/>
-        </w:rPr>
-        <w:t>Trong cộng đồng của bạn (trường học/ khu trọ/ mạng xã hội/...), bạn mong muốn tính năng nào nhất để dễ dàng trao đổi đồ cũ? (Chọn tối đa 3)</w:t>
-      </w:r>
-      <w:r>
-        <w:rPr>
-          <w:rFonts w:hint="default" w:ascii="Times New Roman" w:hAnsi="Times New Roman" w:cs="Times New Roman"/>
-          <w:rtl w:val="0"/>
-        </w:rPr>
-        <w:t>”</w:t>
-      </w:r>
-    </w:p>
-    <w:p>
-      <w:pPr>
-        <w:numPr>
+        <w:t>Câu hỏi: “Trong cộng đồng của bạn (trường học/ khu trọ/ mạng xã hội/...), bạn mong muốn tính năng nào nhất để dễ dàng trao đổi đồ cũ? (Chọn tối đa 3)”</w:t>
+      </w:r>
+    </w:p>
+    <w:p>
+      <w:pPr>
+        <w:numPr>
+          <w:ilvl w:val="0"/>
           <w:numId w:val="0"/>
         </w:numPr>
         <w:spacing w:before="240" w:after="0" w:afterAutospacing="0" w:line="360" w:lineRule="auto"/>
@@ -1471,26 +1289,13 @@
           <w:rFonts w:hint="default" w:ascii="Times New Roman" w:hAnsi="Times New Roman" w:cs="Times New Roman"/>
           <w:rtl w:val="0"/>
         </w:rPr>
-        <w:t>Câu hỏi: “</w:t>
-      </w:r>
-      <w:r>
-        <w:rPr>
-          <w:rFonts w:hint="default" w:ascii="Times New Roman" w:hAnsi="Times New Roman" w:cs="Times New Roman"/>
-          <w:rtl w:val="0"/>
-        </w:rPr>
-        <w:t>Bạn có tin tưởng khi nhận đồ cũ từ người lạ (trong cùng trường/khu trọ/cộng đồng) không?</w:t>
-      </w:r>
-      <w:r>
-        <w:rPr>
-          <w:rFonts w:hint="default" w:ascii="Times New Roman" w:hAnsi="Times New Roman" w:cs="Times New Roman"/>
-          <w:rtl w:val="0"/>
-        </w:rPr>
-        <w:t>”</w:t>
-      </w:r>
-    </w:p>
-    <w:p>
-      <w:pPr>
-        <w:numPr>
+        <w:t>Câu hỏi: “Bạn có tin tưởng khi nhận đồ cũ từ người lạ (trong cùng trường/khu trọ/cộng đồng) không?”</w:t>
+      </w:r>
+    </w:p>
+    <w:p>
+      <w:pPr>
+        <w:numPr>
+          <w:ilvl w:val="0"/>
           <w:numId w:val="0"/>
         </w:numPr>
         <w:spacing w:before="240" w:after="0" w:afterAutospacing="0" w:line="360" w:lineRule="auto"/>
@@ -1567,26 +1372,13 @@
           <w:rFonts w:hint="default" w:ascii="Times New Roman" w:hAnsi="Times New Roman" w:cs="Times New Roman"/>
           <w:rtl w:val="0"/>
         </w:rPr>
-        <w:t>Câu hỏi: “</w:t>
-      </w:r>
-      <w:r>
-        <w:rPr>
-          <w:rFonts w:hint="default" w:ascii="Times New Roman" w:hAnsi="Times New Roman" w:cs="Times New Roman"/>
-          <w:rtl w:val="0"/>
-        </w:rPr>
-        <w:t>Những yếu tố nào sau đây sẽ làm bạn tin tưởng hơn khi nhận đồ từ một người lạ trên ứng dụng? (Có thể chọn nhiều)</w:t>
-      </w:r>
-      <w:r>
-        <w:rPr>
-          <w:rFonts w:hint="default" w:ascii="Times New Roman" w:hAnsi="Times New Roman" w:cs="Times New Roman"/>
-          <w:rtl w:val="0"/>
-        </w:rPr>
-        <w:t>”</w:t>
-      </w:r>
-    </w:p>
-    <w:p>
-      <w:pPr>
-        <w:numPr>
+        <w:t>Câu hỏi: “Những yếu tố nào sau đây sẽ làm bạn tin tưởng hơn khi nhận đồ từ một người lạ trên ứng dụng? (Có thể chọn nhiều)”</w:t>
+      </w:r>
+    </w:p>
+    <w:p>
+      <w:pPr>
+        <w:numPr>
+          <w:ilvl w:val="0"/>
           <w:numId w:val="0"/>
         </w:numPr>
         <w:spacing w:before="240" w:after="0" w:afterAutospacing="0" w:line="360" w:lineRule="auto"/>
@@ -1667,26 +1459,13 @@
           <w:rFonts w:hint="default" w:ascii="Times New Roman" w:hAnsi="Times New Roman" w:cs="Times New Roman"/>
           <w:rtl w:val="0"/>
         </w:rPr>
-        <w:t>Câu hỏi: “</w:t>
-      </w:r>
-      <w:r>
-        <w:rPr>
-          <w:rFonts w:hint="default" w:ascii="Times New Roman" w:hAnsi="Times New Roman" w:cs="Times New Roman"/>
-          <w:rtl w:val="0"/>
-        </w:rPr>
-        <w:t>Nếu có ứng dụng để tìm và nhận đồ cũ, bạn có sử dụng không?</w:t>
-      </w:r>
-      <w:r>
-        <w:rPr>
-          <w:rFonts w:hint="default" w:ascii="Times New Roman" w:hAnsi="Times New Roman" w:cs="Times New Roman"/>
-          <w:rtl w:val="0"/>
-        </w:rPr>
-        <w:t>”</w:t>
-      </w:r>
-    </w:p>
-    <w:p>
-      <w:pPr>
-        <w:numPr>
+        <w:t>Câu hỏi: “Nếu có ứng dụng để tìm và nhận đồ cũ, bạn có sử dụng không?”</w:t>
+      </w:r>
+    </w:p>
+    <w:p>
+      <w:pPr>
+        <w:numPr>
+          <w:ilvl w:val="0"/>
           <w:numId w:val="0"/>
         </w:numPr>
         <w:spacing w:before="240" w:after="0" w:afterAutospacing="0" w:line="360" w:lineRule="auto"/>
@@ -1767,26 +1546,13 @@
           <w:rFonts w:hint="default" w:ascii="Times New Roman" w:hAnsi="Times New Roman" w:cs="Times New Roman"/>
           <w:rtl w:val="0"/>
         </w:rPr>
-        <w:t>Câu hỏi: “</w:t>
-      </w:r>
-      <w:r>
-        <w:rPr>
-          <w:rFonts w:hint="default" w:ascii="Times New Roman" w:hAnsi="Times New Roman" w:cs="Times New Roman"/>
-          <w:rtl w:val="0"/>
-        </w:rPr>
-        <w:t>Nếu có app “Give &amp; Take”, bạn có sẵn sàng giới thiệu cho bạn bè không?</w:t>
-      </w:r>
-      <w:r>
-        <w:rPr>
-          <w:rFonts w:hint="default" w:ascii="Times New Roman" w:hAnsi="Times New Roman" w:cs="Times New Roman"/>
-          <w:rtl w:val="0"/>
-        </w:rPr>
-        <w:t>”</w:t>
-      </w:r>
-    </w:p>
-    <w:p>
-      <w:pPr>
-        <w:numPr>
+        <w:t>Câu hỏi: “Nếu có app “Give &amp; Take”, bạn có sẵn sàng giới thiệu cho bạn bè không?”</w:t>
+      </w:r>
+    </w:p>
+    <w:p>
+      <w:pPr>
+        <w:numPr>
+          <w:ilvl w:val="0"/>
           <w:numId w:val="0"/>
         </w:numPr>
         <w:spacing w:before="240" w:after="0" w:afterAutospacing="0" w:line="360" w:lineRule="auto"/>
@@ -1867,26 +1633,13 @@
           <w:rFonts w:hint="default" w:ascii="Times New Roman" w:hAnsi="Times New Roman" w:cs="Times New Roman"/>
           <w:rtl w:val="0"/>
         </w:rPr>
-        <w:t>Câu hỏi: “</w:t>
-      </w:r>
-      <w:r>
-        <w:rPr>
-          <w:rFonts w:hint="default" w:ascii="Times New Roman" w:hAnsi="Times New Roman" w:cs="Times New Roman"/>
-          <w:rtl w:val="0"/>
-        </w:rPr>
-        <w:t>Nếu sử dụng app “Give &amp; Take”, bạn mong muốn tính năng nào sau đây quan trọng nhất? (Chọn tối đa 3)</w:t>
-      </w:r>
-      <w:r>
-        <w:rPr>
-          <w:rFonts w:hint="default" w:ascii="Times New Roman" w:hAnsi="Times New Roman" w:cs="Times New Roman"/>
-          <w:rtl w:val="0"/>
-        </w:rPr>
-        <w:t>”</w:t>
-      </w:r>
-    </w:p>
-    <w:p>
-      <w:pPr>
-        <w:numPr>
+        <w:t>Câu hỏi: “Nếu sử dụng app “Give &amp; Take”, bạn mong muốn tính năng nào sau đây quan trọng nhất? (Chọn tối đa 3)”</w:t>
+      </w:r>
+    </w:p>
+    <w:p>
+      <w:pPr>
+        <w:numPr>
+          <w:ilvl w:val="0"/>
           <w:numId w:val="0"/>
         </w:numPr>
         <w:spacing w:before="240" w:after="0" w:afterAutospacing="0" w:line="360" w:lineRule="auto"/>
@@ -1967,26 +1720,13 @@
           <w:rFonts w:hint="default" w:ascii="Times New Roman" w:hAnsi="Times New Roman" w:cs="Times New Roman"/>
           <w:rtl w:val="0"/>
         </w:rPr>
-        <w:t>Câu hỏi: “</w:t>
-      </w:r>
-      <w:r>
-        <w:rPr>
-          <w:rFonts w:hint="default" w:ascii="Times New Roman" w:hAnsi="Times New Roman" w:cs="Times New Roman"/>
-          <w:rtl w:val="0"/>
-        </w:rPr>
-        <w:t>Điều gì là động lực lớn nhất khiến bạn sẵn sàng cho/tặng đồ cũ miễn phí? (Có thể chọn nhiều)</w:t>
-      </w:r>
-      <w:r>
-        <w:rPr>
-          <w:rFonts w:hint="default" w:ascii="Times New Roman" w:hAnsi="Times New Roman" w:cs="Times New Roman"/>
-          <w:rtl w:val="0"/>
-        </w:rPr>
-        <w:t>”</w:t>
-      </w:r>
-    </w:p>
-    <w:p>
-      <w:pPr>
-        <w:numPr>
+        <w:t>Câu hỏi: “Điều gì là động lực lớn nhất khiến bạn sẵn sàng cho/tặng đồ cũ miễn phí? (Có thể chọn nhiều)”</w:t>
+      </w:r>
+    </w:p>
+    <w:p>
+      <w:pPr>
+        <w:numPr>
+          <w:ilvl w:val="0"/>
           <w:numId w:val="0"/>
         </w:numPr>
         <w:spacing w:before="240" w:after="0" w:afterAutospacing="0" w:line="360" w:lineRule="auto"/>
@@ -2067,21 +1807,7 @@
           <w:rFonts w:hint="default" w:ascii="Times New Roman" w:hAnsi="Times New Roman" w:cs="Times New Roman"/>
           <w:rtl w:val="0"/>
         </w:rPr>
-        <w:t>Câu hỏi: “</w:t>
-      </w:r>
-      <w:r>
-        <w:rPr>
-          <w:rFonts w:hint="default" w:ascii="Times New Roman" w:hAnsi="Times New Roman" w:cs="Times New Roman"/>
-          <w:rtl w:val="0"/>
-        </w:rPr>
-        <w:t>Khi xem một món đồ cũ được cho/tặng, thông tin nào (ngoài hình ảnh, giá cả, chất lượng, thời gian đã sử dụng, nhãn hiệu) là quan trọng nhất đối với bạn?</w:t>
-      </w:r>
-      <w:r>
-        <w:rPr>
-          <w:rFonts w:hint="default" w:ascii="Times New Roman" w:hAnsi="Times New Roman" w:cs="Times New Roman"/>
-          <w:rtl w:val="0"/>
-        </w:rPr>
-        <w:t>”</w:t>
+        <w:t>Câu hỏi: “Khi xem một món đồ cũ được cho/tặng, thông tin nào (ngoài hình ảnh, giá cả, chất lượng, thời gian đã sử dụng, nhãn hiệu) là quan trọng nhất đối với bạn?”</w:t>
       </w:r>
     </w:p>
     <w:p>
@@ -2122,30 +1848,7 @@
           <w:rFonts w:hint="default" w:ascii="Times New Roman" w:hAnsi="Times New Roman" w:cs="Times New Roman"/>
           <w:rtl w:val="0"/>
         </w:rPr>
-        <w:t>Câu hỏi: “</w:t>
-      </w:r>
-      <w:r>
-        <w:rPr>
-          <w:rFonts w:hint="default" w:ascii="Times New Roman" w:hAnsi="Times New Roman" w:cs="Times New Roman"/>
-          <w:rtl w:val="0"/>
-        </w:rPr>
-        <w:t>Theo bạn, nh</w:t>
-      </w:r>
-      <w:bookmarkStart w:id="10" w:name="_GoBack"/>
-      <w:bookmarkEnd w:id="10"/>
-      <w:r>
-        <w:rPr>
-          <w:rFonts w:hint="default" w:ascii="Times New Roman" w:hAnsi="Times New Roman" w:cs="Times New Roman"/>
-          <w:rtl w:val="0"/>
-        </w:rPr>
-        <w:t>ững khó khăn hoặc trở ngại lớn nhất khi tham gia chia sẻ/nhận đồ cũ là gì?</w:t>
-      </w:r>
-      <w:r>
-        <w:rPr>
-          <w:rFonts w:hint="default" w:ascii="Times New Roman" w:hAnsi="Times New Roman" w:cs="Times New Roman"/>
-          <w:rtl w:val="0"/>
-        </w:rPr>
-        <w:t>”</w:t>
+        <w:t>Câu hỏi: “Theo bạn, những khó khăn hoặc trở ngại lớn nhất khi tham gia chia sẻ/nhận đồ cũ là gì?”</w:t>
       </w:r>
     </w:p>
     <w:p>
@@ -2168,15 +1871,7 @@
           <w:rtl w:val="0"/>
           <w:lang w:val="vi-VN"/>
         </w:rPr>
-        <w:t>Câu trả lời gồm: Đ</w:t>
-      </w:r>
-      <w:r>
-        <w:rPr>
-          <w:rFonts w:hint="default" w:ascii="Times New Roman" w:hAnsi="Times New Roman" w:eastAsia="Arial" w:cs="Times New Roman"/>
-          <w:rtl w:val="0"/>
-          <w:lang w:val="vi-VN"/>
-        </w:rPr>
-        <w:t>ộ tin tưởng của những người tham gia, Khó tìm được cộng đồng cung cấp thứ tìm đang tìm kiếm, Lọc đồ, không biết ai để trao đổi, Không tin tưởng người lạ nếu trong trường hợp trao đổi đồ</w:t>
+        <w:t>Câu trả lời gồm: Độ tin tưởng của những người tham gia, Khó tìm được cộng đồng cung cấp thứ tìm đang tìm kiếm, Lọc đồ, không biết ai để trao đổi, Không tin tưởng người lạ nếu trong trường hợp trao đổi đồ</w:t>
       </w:r>
     </w:p>
     <w:p>
@@ -2196,21 +1891,7 @@
           <w:rFonts w:hint="default" w:ascii="Times New Roman" w:hAnsi="Times New Roman" w:cs="Times New Roman"/>
           <w:rtl w:val="0"/>
         </w:rPr>
-        <w:t>Câu hỏi: “</w:t>
-      </w:r>
-      <w:r>
-        <w:rPr>
-          <w:rFonts w:hint="default" w:ascii="Times New Roman" w:hAnsi="Times New Roman" w:cs="Times New Roman"/>
-          <w:rtl w:val="0"/>
-        </w:rPr>
-        <w:t>Bạn có góp ý hay mong muốn nào khác cho ứng dụng "Give &amp; Take" không?</w:t>
-      </w:r>
-      <w:r>
-        <w:rPr>
-          <w:rFonts w:hint="default" w:ascii="Times New Roman" w:hAnsi="Times New Roman" w:cs="Times New Roman"/>
-          <w:rtl w:val="0"/>
-        </w:rPr>
-        <w:t>”</w:t>
+        <w:t>Câu hỏi: “Bạn có góp ý hay mong muốn nào khác cho ứng dụng "Give &amp; Take" không?”</w:t>
       </w:r>
     </w:p>
     <w:p>
@@ -3072,7 +2753,7 @@
         <w:rPr>
           <w:rFonts w:hint="default" w:ascii="Times New Roman" w:hAnsi="Times New Roman" w:cs="Times New Roman"/>
         </w:rPr>
-        <w:t>: Trải nghiệm đăng tin đồ cũ (quần áo) mất 3-4 bước, giao diện đơn giản với category rõ ràng (Đồ điện tử, Quần áo). Chat qua app tiện lợi, nhưng thiếu verification mạnh (chỉ blog hướng dẫn an toàn). Review từ Google Play: Người dùng khen dễ sử dụng nhưng phàn nàn scam. Mô tả ảnh chụp: Màn hình chính hiển thị danh mục, nút "Đăng tin miễn phí" nổi bật.</w:t>
+        <w:t xml:space="preserve">: Trải nghiệm đăng tin đồ cũ (quần áo) mất 3-4 bước, giao diện đơn giản với category rõ ràng (Đồ điện tử, Quần áo). Chat qua app tiện lợi, nhưng thiếu verification mạnh (chỉ blog hướng dẫn an toàn). Review từ Google Play: Người dùng khen dễ sử dụng nhưng phàn nàn scam. </w:t>
       </w:r>
     </w:p>
     <w:p>
@@ -3102,7 +2783,7 @@
         <w:rPr>
           <w:rFonts w:hint="default" w:ascii="Times New Roman" w:hAnsi="Times New Roman" w:cs="Times New Roman"/>
         </w:rPr>
-        <w:t>: Tích hợp với FB, dễ tìm đồ địa phương qua bộ lọc vị trí. Chat qua Messenger nhanh, niềm tin dựa trên profile FB (đánh giá, bạn chung). Không focus donate miễn phí, chủ yếu bán. Review từ người dùng VN (Reddit): Phổ biến cho second-hand clothes, nhưng nhiều tin giả. Mô tả ảnh chụp: Danh sách item với hình ảnh, bộ lọc "Gần bạn" và nút "Nhắn tin".</w:t>
+        <w:t>: Tích hợp với FB, dễ tìm đồ địa phương qua bộ lọc vị trí. Chat qua Messenger nhanh, niềm tin dựa trên profile FB (đánh giá, bạn chung). Không focus donate miễn phí, chủ yếu bán. Review từ người dùng VN (Reddit): Phổ biến cho second-hand clothes, nhưng nhiều tin giả.</w:t>
       </w:r>
     </w:p>
     <w:p>
@@ -3132,7 +2813,7 @@
         <w:rPr>
           <w:rFonts w:hint="default" w:ascii="Times New Roman" w:hAnsi="Times New Roman" w:cs="Times New Roman"/>
         </w:rPr>
-        <w:t>: Giao diện cũ kỹ, như diễn đàn rao vặt, đăng tin miễn phí nhưng thiếu chat tích hợp (phải liên hệ qua số điện thoại). Không có verification, dễ scam; focus second-hand electronics/clothes. Review: Người dùng cũ quen nhưng mới khó dùng. Mô tả ảnh chụp: Trang chủ với thread list, category "Quần áo &amp; Giày dép".</w:t>
+        <w:t xml:space="preserve">: Giao diện cũ kỹ, như diễn đàn rao vặt, đăng tin miễn phí nhưng thiếu chat tích hợp (phải liên hệ qua số điện thoại). Không có verification, dễ scam; focus second-hand electronics/clothes. Review: Người dùng cũ quen nhưng mới khó dùng. </w:t>
       </w:r>
     </w:p>
     <w:p>
@@ -3162,7 +2843,7 @@
         <w:rPr>
           <w:rFonts w:hint="default" w:ascii="Times New Roman" w:hAnsi="Times New Roman" w:cs="Times New Roman"/>
         </w:rPr>
-        <w:t>: Bộ lọc tốt cho used items (clothes, books), chat với seller tiện, niềm tin cao nhờ đánh giá sao và Shopee Guarantee. Ít focus donate, chủ yếu bán; có thông báo deal. Review: An toàn nhưng phí vận chuyển cao. Mô tả ảnh chụp: Tìm kiếm "đồ cũ", hiển thị sản phẩm với badge "Used" và nút chat.</w:t>
+        <w:t xml:space="preserve">: Bộ lọc tốt cho used items (clothes, books), chat với seller tiện, niềm tin cao nhờ đánh giá sao và Shopee Guarantee. Ít focus donate, chủ yếu bán; có thông báo deal. Review: An toàn nhưng phí vận chuyển cao. </w:t>
       </w:r>
     </w:p>
     <w:p>
@@ -3340,8 +3021,29 @@
         <w:t>Shopee Used: Chọn vì là e-commerce lớn VN với phần used items, gần với tính năng bộ lọc/tương tác.</w:t>
       </w:r>
     </w:p>
+    <w:p>
+      <w:pPr>
+        <w:keepNext w:val="0"/>
+        <w:keepLines w:val="0"/>
+        <w:widowControl/>
+        <w:numPr>
+          <w:numId w:val="0"/>
+        </w:numPr>
+        <w:suppressLineNumbers w:val="0"/>
+        <w:tabs>
+          <w:tab w:val="left" w:pos="720"/>
+        </w:tabs>
+        <w:spacing w:before="0" w:beforeAutospacing="1" w:after="0" w:afterAutospacing="1" w:line="276" w:lineRule="auto"/>
+        <w:rPr>
+          <w:rFonts w:hint="default" w:ascii="Times New Roman" w:hAnsi="Times New Roman" w:cs="Times New Roman"/>
+          <w:sz w:val="24"/>
+          <w:szCs w:val="24"/>
+        </w:rPr>
+      </w:pPr>
+    </w:p>
     <w:tbl>
       <w:tblPr>
+        <w:tblStyle w:val="6"/>
         <w:tblW w:w="0" w:type="auto"/>
         <w:tblCellSpacing w:w="15" w:type="dxa"/>
         <w:tblInd w:w="0" w:type="dxa"/>
@@ -3353,7 +3055,7 @@
           <w:insideH w:val="single" w:color="auto" w:sz="6" w:space="0"/>
           <w:insideV w:val="single" w:color="auto" w:sz="6" w:space="0"/>
         </w:tblBorders>
-        <w:shd w:val="clear"/>
+        <w:shd w:val="clear" w:color="auto" w:fill="auto"/>
         <w:tblLayout w:type="autofit"/>
         <w:tblCellMar>
           <w:top w:w="15" w:type="dxa"/>
@@ -3383,13 +3085,7 @@
             <w:insideH w:val="single" w:color="auto" w:sz="6" w:space="0"/>
             <w:insideV w:val="single" w:color="auto" w:sz="6" w:space="0"/>
           </w:tblBorders>
-          <w:shd w:val="clear"/>
-          <w:tblCellMar>
-            <w:top w:w="15" w:type="dxa"/>
-            <w:left w:w="15" w:type="dxa"/>
-            <w:bottom w:w="15" w:type="dxa"/>
-            <w:right w:w="15" w:type="dxa"/>
-          </w:tblCellMar>
+          <w:shd w:val="clear" w:color="auto" w:fill="auto"/>
         </w:tblPrEx>
         <w:trPr>
           <w:tblHeader/>
@@ -3402,7 +3098,7 @@
               <w:tl2br w:val="nil"/>
               <w:tr2bl w:val="nil"/>
             </w:tcBorders>
-            <w:shd w:val="clear"/>
+            <w:shd w:val="clear" w:color="auto" w:fill="auto"/>
             <w:vAlign w:val="center"/>
           </w:tcPr>
           <w:p>
@@ -3441,7 +3137,7 @@
               <w:tl2br w:val="nil"/>
               <w:tr2bl w:val="nil"/>
             </w:tcBorders>
-            <w:shd w:val="clear"/>
+            <w:shd w:val="clear" w:color="auto" w:fill="auto"/>
             <w:vAlign w:val="center"/>
           </w:tcPr>
           <w:p>
@@ -3480,7 +3176,7 @@
               <w:tl2br w:val="nil"/>
               <w:tr2bl w:val="nil"/>
             </w:tcBorders>
-            <w:shd w:val="clear"/>
+            <w:shd w:val="clear" w:color="auto" w:fill="auto"/>
             <w:vAlign w:val="center"/>
           </w:tcPr>
           <w:p>
@@ -3519,7 +3215,7 @@
               <w:tl2br w:val="nil"/>
               <w:tr2bl w:val="nil"/>
             </w:tcBorders>
-            <w:shd w:val="clear"/>
+            <w:shd w:val="clear" w:color="auto" w:fill="auto"/>
             <w:vAlign w:val="center"/>
           </w:tcPr>
           <w:p>
@@ -3558,7 +3254,7 @@
               <w:tl2br w:val="nil"/>
               <w:tr2bl w:val="nil"/>
             </w:tcBorders>
-            <w:shd w:val="clear"/>
+            <w:shd w:val="clear" w:color="auto" w:fill="auto"/>
             <w:vAlign w:val="center"/>
           </w:tcPr>
           <w:p>
@@ -3597,7 +3293,7 @@
               <w:tl2br w:val="nil"/>
               <w:tr2bl w:val="nil"/>
             </w:tcBorders>
-            <w:shd w:val="clear"/>
+            <w:shd w:val="clear" w:color="auto" w:fill="auto"/>
             <w:vAlign w:val="center"/>
           </w:tcPr>
           <w:p>
@@ -3636,7 +3332,7 @@
               <w:tl2br w:val="nil"/>
               <w:tr2bl w:val="nil"/>
             </w:tcBorders>
-            <w:shd w:val="clear"/>
+            <w:shd w:val="clear" w:color="auto" w:fill="auto"/>
             <w:vAlign w:val="center"/>
           </w:tcPr>
           <w:p>
@@ -3675,7 +3371,7 @@
               <w:tl2br w:val="nil"/>
               <w:tr2bl w:val="nil"/>
             </w:tcBorders>
-            <w:shd w:val="clear"/>
+            <w:shd w:val="clear" w:color="auto" w:fill="auto"/>
             <w:vAlign w:val="center"/>
           </w:tcPr>
           <w:p>
@@ -3714,7 +3410,7 @@
               <w:tl2br w:val="nil"/>
               <w:tr2bl w:val="nil"/>
             </w:tcBorders>
-            <w:shd w:val="clear"/>
+            <w:shd w:val="clear" w:color="auto" w:fill="auto"/>
             <w:vAlign w:val="center"/>
           </w:tcPr>
           <w:p>
@@ -3757,7 +3453,7 @@
             <w:insideH w:val="single" w:color="auto" w:sz="6" w:space="0"/>
             <w:insideV w:val="single" w:color="auto" w:sz="6" w:space="0"/>
           </w:tblBorders>
-          <w:shd w:val="clear"/>
+          <w:shd w:val="clear" w:color="auto" w:fill="auto"/>
           <w:tblCellMar>
             <w:top w:w="15" w:type="dxa"/>
             <w:left w:w="15" w:type="dxa"/>
@@ -3775,7 +3471,7 @@
               <w:tl2br w:val="nil"/>
               <w:tr2bl w:val="nil"/>
             </w:tcBorders>
-            <w:shd w:val="clear"/>
+            <w:shd w:val="clear" w:color="auto" w:fill="auto"/>
             <w:vAlign w:val="center"/>
           </w:tcPr>
           <w:p>
@@ -3810,7 +3506,7 @@
               <w:tl2br w:val="nil"/>
               <w:tr2bl w:val="nil"/>
             </w:tcBorders>
-            <w:shd w:val="clear"/>
+            <w:shd w:val="clear" w:color="auto" w:fill="auto"/>
             <w:vAlign w:val="center"/>
           </w:tcPr>
           <w:p>
@@ -3845,7 +3541,7 @@
               <w:tl2br w:val="nil"/>
               <w:tr2bl w:val="nil"/>
             </w:tcBorders>
-            <w:shd w:val="clear"/>
+            <w:shd w:val="clear" w:color="auto" w:fill="auto"/>
             <w:vAlign w:val="center"/>
           </w:tcPr>
           <w:p>
@@ -3880,7 +3576,7 @@
               <w:tl2br w:val="nil"/>
               <w:tr2bl w:val="nil"/>
             </w:tcBorders>
-            <w:shd w:val="clear"/>
+            <w:shd w:val="clear" w:color="auto" w:fill="auto"/>
             <w:vAlign w:val="center"/>
           </w:tcPr>
           <w:p>
@@ -3915,7 +3611,7 @@
               <w:tl2br w:val="nil"/>
               <w:tr2bl w:val="nil"/>
             </w:tcBorders>
-            <w:shd w:val="clear"/>
+            <w:shd w:val="clear" w:color="auto" w:fill="auto"/>
             <w:vAlign w:val="center"/>
           </w:tcPr>
           <w:p>
@@ -3950,7 +3646,7 @@
               <w:tl2br w:val="nil"/>
               <w:tr2bl w:val="nil"/>
             </w:tcBorders>
-            <w:shd w:val="clear"/>
+            <w:shd w:val="clear" w:color="auto" w:fill="auto"/>
             <w:vAlign w:val="center"/>
           </w:tcPr>
           <w:p>
@@ -3985,7 +3681,7 @@
               <w:tl2br w:val="nil"/>
               <w:tr2bl w:val="nil"/>
             </w:tcBorders>
-            <w:shd w:val="clear"/>
+            <w:shd w:val="clear" w:color="auto" w:fill="auto"/>
             <w:vAlign w:val="center"/>
           </w:tcPr>
           <w:p>
@@ -4020,7 +3716,7 @@
               <w:tl2br w:val="nil"/>
               <w:tr2bl w:val="nil"/>
             </w:tcBorders>
-            <w:shd w:val="clear"/>
+            <w:shd w:val="clear" w:color="auto" w:fill="auto"/>
             <w:vAlign w:val="center"/>
           </w:tcPr>
           <w:p>
@@ -4055,7 +3751,7 @@
               <w:tl2br w:val="nil"/>
               <w:tr2bl w:val="nil"/>
             </w:tcBorders>
-            <w:shd w:val="clear"/>
+            <w:shd w:val="clear" w:color="auto" w:fill="auto"/>
             <w:vAlign w:val="center"/>
           </w:tcPr>
           <w:p>
@@ -4094,7 +3790,7 @@
             <w:insideH w:val="single" w:color="auto" w:sz="6" w:space="0"/>
             <w:insideV w:val="single" w:color="auto" w:sz="6" w:space="0"/>
           </w:tblBorders>
-          <w:shd w:val="clear"/>
+          <w:shd w:val="clear" w:color="auto" w:fill="auto"/>
           <w:tblCellMar>
             <w:top w:w="15" w:type="dxa"/>
             <w:left w:w="15" w:type="dxa"/>
@@ -4112,7 +3808,7 @@
               <w:tl2br w:val="nil"/>
               <w:tr2bl w:val="nil"/>
             </w:tcBorders>
-            <w:shd w:val="clear"/>
+            <w:shd w:val="clear" w:color="auto" w:fill="auto"/>
             <w:vAlign w:val="center"/>
           </w:tcPr>
           <w:p>
@@ -4147,7 +3843,7 @@
               <w:tl2br w:val="nil"/>
               <w:tr2bl w:val="nil"/>
             </w:tcBorders>
-            <w:shd w:val="clear"/>
+            <w:shd w:val="clear" w:color="auto" w:fill="auto"/>
             <w:vAlign w:val="center"/>
           </w:tcPr>
           <w:p>
@@ -4182,7 +3878,7 @@
               <w:tl2br w:val="nil"/>
               <w:tr2bl w:val="nil"/>
             </w:tcBorders>
-            <w:shd w:val="clear"/>
+            <w:shd w:val="clear" w:color="auto" w:fill="auto"/>
             <w:vAlign w:val="center"/>
           </w:tcPr>
           <w:p>
@@ -4217,7 +3913,7 @@
               <w:tl2br w:val="nil"/>
               <w:tr2bl w:val="nil"/>
             </w:tcBorders>
-            <w:shd w:val="clear"/>
+            <w:shd w:val="clear" w:color="auto" w:fill="auto"/>
             <w:vAlign w:val="center"/>
           </w:tcPr>
           <w:p>
@@ -4252,7 +3948,7 @@
               <w:tl2br w:val="nil"/>
               <w:tr2bl w:val="nil"/>
             </w:tcBorders>
-            <w:shd w:val="clear"/>
+            <w:shd w:val="clear" w:color="auto" w:fill="auto"/>
             <w:vAlign w:val="center"/>
           </w:tcPr>
           <w:p>
@@ -4287,7 +3983,7 @@
               <w:tl2br w:val="nil"/>
               <w:tr2bl w:val="nil"/>
             </w:tcBorders>
-            <w:shd w:val="clear"/>
+            <w:shd w:val="clear" w:color="auto" w:fill="auto"/>
             <w:vAlign w:val="center"/>
           </w:tcPr>
           <w:p>
@@ -4322,7 +4018,7 @@
               <w:tl2br w:val="nil"/>
               <w:tr2bl w:val="nil"/>
             </w:tcBorders>
-            <w:shd w:val="clear"/>
+            <w:shd w:val="clear" w:color="auto" w:fill="auto"/>
             <w:vAlign w:val="center"/>
           </w:tcPr>
           <w:p>
@@ -4357,7 +4053,7 @@
               <w:tl2br w:val="nil"/>
               <w:tr2bl w:val="nil"/>
             </w:tcBorders>
-            <w:shd w:val="clear"/>
+            <w:shd w:val="clear" w:color="auto" w:fill="auto"/>
             <w:vAlign w:val="center"/>
           </w:tcPr>
           <w:p>
@@ -4392,7 +4088,7 @@
               <w:tl2br w:val="nil"/>
               <w:tr2bl w:val="nil"/>
             </w:tcBorders>
-            <w:shd w:val="clear"/>
+            <w:shd w:val="clear" w:color="auto" w:fill="auto"/>
             <w:vAlign w:val="center"/>
           </w:tcPr>
           <w:p>
@@ -4431,7 +4127,7 @@
             <w:insideH w:val="single" w:color="auto" w:sz="6" w:space="0"/>
             <w:insideV w:val="single" w:color="auto" w:sz="6" w:space="0"/>
           </w:tblBorders>
-          <w:shd w:val="clear"/>
+          <w:shd w:val="clear" w:color="auto" w:fill="auto"/>
           <w:tblCellMar>
             <w:top w:w="15" w:type="dxa"/>
             <w:left w:w="15" w:type="dxa"/>
@@ -4449,7 +4145,7 @@
               <w:tl2br w:val="nil"/>
               <w:tr2bl w:val="nil"/>
             </w:tcBorders>
-            <w:shd w:val="clear"/>
+            <w:shd w:val="clear" w:color="auto" w:fill="auto"/>
             <w:vAlign w:val="center"/>
           </w:tcPr>
           <w:p>
@@ -4484,7 +4180,7 @@
               <w:tl2br w:val="nil"/>
               <w:tr2bl w:val="nil"/>
             </w:tcBorders>
-            <w:shd w:val="clear"/>
+            <w:shd w:val="clear" w:color="auto" w:fill="auto"/>
             <w:vAlign w:val="center"/>
           </w:tcPr>
           <w:p>
@@ -4519,7 +4215,7 @@
               <w:tl2br w:val="nil"/>
               <w:tr2bl w:val="nil"/>
             </w:tcBorders>
-            <w:shd w:val="clear"/>
+            <w:shd w:val="clear" w:color="auto" w:fill="auto"/>
             <w:vAlign w:val="center"/>
           </w:tcPr>
           <w:p>
@@ -4554,7 +4250,7 @@
               <w:tl2br w:val="nil"/>
               <w:tr2bl w:val="nil"/>
             </w:tcBorders>
-            <w:shd w:val="clear"/>
+            <w:shd w:val="clear" w:color="auto" w:fill="auto"/>
             <w:vAlign w:val="center"/>
           </w:tcPr>
           <w:p>
@@ -4589,7 +4285,7 @@
               <w:tl2br w:val="nil"/>
               <w:tr2bl w:val="nil"/>
             </w:tcBorders>
-            <w:shd w:val="clear"/>
+            <w:shd w:val="clear" w:color="auto" w:fill="auto"/>
             <w:vAlign w:val="center"/>
           </w:tcPr>
           <w:p>
@@ -4624,7 +4320,7 @@
               <w:tl2br w:val="nil"/>
               <w:tr2bl w:val="nil"/>
             </w:tcBorders>
-            <w:shd w:val="clear"/>
+            <w:shd w:val="clear" w:color="auto" w:fill="auto"/>
             <w:vAlign w:val="center"/>
           </w:tcPr>
           <w:p>
@@ -4659,7 +4355,7 @@
               <w:tl2br w:val="nil"/>
               <w:tr2bl w:val="nil"/>
             </w:tcBorders>
-            <w:shd w:val="clear"/>
+            <w:shd w:val="clear" w:color="auto" w:fill="auto"/>
             <w:vAlign w:val="center"/>
           </w:tcPr>
           <w:p>
@@ -4694,7 +4390,7 @@
               <w:tl2br w:val="nil"/>
               <w:tr2bl w:val="nil"/>
             </w:tcBorders>
-            <w:shd w:val="clear"/>
+            <w:shd w:val="clear" w:color="auto" w:fill="auto"/>
             <w:vAlign w:val="center"/>
           </w:tcPr>
           <w:p>
@@ -4729,7 +4425,7 @@
               <w:tl2br w:val="nil"/>
               <w:tr2bl w:val="nil"/>
             </w:tcBorders>
-            <w:shd w:val="clear"/>
+            <w:shd w:val="clear" w:color="auto" w:fill="auto"/>
             <w:vAlign w:val="center"/>
           </w:tcPr>
           <w:p>
@@ -4768,7 +4464,7 @@
             <w:insideH w:val="single" w:color="auto" w:sz="6" w:space="0"/>
             <w:insideV w:val="single" w:color="auto" w:sz="6" w:space="0"/>
           </w:tblBorders>
-          <w:shd w:val="clear"/>
+          <w:shd w:val="clear" w:color="auto" w:fill="auto"/>
           <w:tblCellMar>
             <w:top w:w="15" w:type="dxa"/>
             <w:left w:w="15" w:type="dxa"/>
@@ -4786,7 +4482,7 @@
               <w:tl2br w:val="nil"/>
               <w:tr2bl w:val="nil"/>
             </w:tcBorders>
-            <w:shd w:val="clear"/>
+            <w:shd w:val="clear" w:color="auto" w:fill="auto"/>
             <w:vAlign w:val="center"/>
           </w:tcPr>
           <w:p>
@@ -4821,7 +4517,7 @@
               <w:tl2br w:val="nil"/>
               <w:tr2bl w:val="nil"/>
             </w:tcBorders>
-            <w:shd w:val="clear"/>
+            <w:shd w:val="clear" w:color="auto" w:fill="auto"/>
             <w:vAlign w:val="center"/>
           </w:tcPr>
           <w:p>
@@ -4856,7 +4552,7 @@
               <w:tl2br w:val="nil"/>
               <w:tr2bl w:val="nil"/>
             </w:tcBorders>
-            <w:shd w:val="clear"/>
+            <w:shd w:val="clear" w:color="auto" w:fill="auto"/>
             <w:vAlign w:val="center"/>
           </w:tcPr>
           <w:p>
@@ -4891,7 +4587,7 @@
               <w:tl2br w:val="nil"/>
               <w:tr2bl w:val="nil"/>
             </w:tcBorders>
-            <w:shd w:val="clear"/>
+            <w:shd w:val="clear" w:color="auto" w:fill="auto"/>
             <w:vAlign w:val="center"/>
           </w:tcPr>
           <w:p>
@@ -4926,7 +4622,7 @@
               <w:tl2br w:val="nil"/>
               <w:tr2bl w:val="nil"/>
             </w:tcBorders>
-            <w:shd w:val="clear"/>
+            <w:shd w:val="clear" w:color="auto" w:fill="auto"/>
             <w:vAlign w:val="center"/>
           </w:tcPr>
           <w:p>
@@ -4961,7 +4657,7 @@
               <w:tl2br w:val="nil"/>
               <w:tr2bl w:val="nil"/>
             </w:tcBorders>
-            <w:shd w:val="clear"/>
+            <w:shd w:val="clear" w:color="auto" w:fill="auto"/>
             <w:vAlign w:val="center"/>
           </w:tcPr>
           <w:p>
@@ -4996,7 +4692,7 @@
               <w:tl2br w:val="nil"/>
               <w:tr2bl w:val="nil"/>
             </w:tcBorders>
-            <w:shd w:val="clear"/>
+            <w:shd w:val="clear" w:color="auto" w:fill="auto"/>
             <w:vAlign w:val="center"/>
           </w:tcPr>
           <w:p>
@@ -5031,7 +4727,7 @@
               <w:tl2br w:val="nil"/>
               <w:tr2bl w:val="nil"/>
             </w:tcBorders>
-            <w:shd w:val="clear"/>
+            <w:shd w:val="clear" w:color="auto" w:fill="auto"/>
             <w:vAlign w:val="center"/>
           </w:tcPr>
           <w:p>
@@ -5066,7 +4762,7 @@
               <w:tl2br w:val="nil"/>
               <w:tr2bl w:val="nil"/>
             </w:tcBorders>
-            <w:shd w:val="clear"/>
+            <w:shd w:val="clear" w:color="auto" w:fill="auto"/>
             <w:vAlign w:val="center"/>
           </w:tcPr>
           <w:p>
@@ -5258,6 +4954,7 @@
         <w:keepLines w:val="0"/>
         <w:widowControl/>
         <w:numPr>
+          <w:ilvl w:val="0"/>
           <w:numId w:val="0"/>
         </w:numPr>
         <w:suppressLineNumbers w:val="0"/>
@@ -6750,6 +6447,7 @@
       <w:jc w:val="left"/>
     </w:pPr>
     <w:rPr>
+      <w:rFonts w:ascii="Times New Roman" w:hAnsi="Times New Roman" w:eastAsia="SimSun" w:cs="Times New Roman"/>
       <w:kern w:val="0"/>
       <w:sz w:val="24"/>
       <w:szCs w:val="24"/>

</xml_diff>